<commit_message>
Updated doxyfile and .gitignore
</commit_message>
<xml_diff>
--- a/Class Project 2.docx
+++ b/Class Project 2.docx
@@ -74,7 +74,24 @@
           <w:sz w:val="28"/>
           <w:szCs w:val="28"/>
         </w:rPr>
-        <w:t>Your agile team must use inheritance, composition, exception handlers, a virtual function, and at least two overloaded operators.  At least one class should use templates. At least one class must contain a pointer (a copy constructor needs to be written and tested).   Highlight the above.</w:t>
+        <w:t xml:space="preserve">Your agile team must use inheritance, </w:t>
+      </w:r>
+      <w:r>
+        <w:rPr>
+          <w:rFonts w:cs="Arial" w:ascii="Arial" w:hAnsi="Arial" w:eastAsiaTheme="minorEastAsia"/>
+          <w:sz w:val="28"/>
+          <w:szCs w:val="28"/>
+          <w:highlight w:val="yellow"/>
+        </w:rPr>
+        <w:t>composition</w:t>
+      </w:r>
+      <w:r>
+        <w:rPr>
+          <w:rFonts w:cs="Arial" w:ascii="Arial" w:hAnsi="Arial"/>
+          <w:sz w:val="28"/>
+          <w:szCs w:val="28"/>
+        </w:rPr>
+        <w:t>, exception handlers, a virtual function, and at least two overloaded operators.  At least one class should use templates. At least one class must contain a pointer (a copy constructor needs to be written and tested).   Highlight the above.</w:t>
       </w:r>
     </w:p>
     <w:p>
@@ -236,7 +253,7 @@
           <v:shape id="ole_rId2" style="width:193.5pt;height:136.5pt" o:ole="">
             <v:imagedata r:id="rId3" o:title=""/>
           </v:shape>
-          <o:OLEObject Type="Embed" ProgID="Excel.Sheet.8" ShapeID="ole_rId2" DrawAspect="Content" ObjectID="_1990684112" r:id="rId2"/>
+          <o:OLEObject Type="Embed" ProgID="Excel.Sheet.8" ShapeID="ole_rId2" DrawAspect="Content" ObjectID="_215131453" r:id="rId2"/>
         </w:object>
       </w:r>
     </w:p>
@@ -2240,7 +2257,6 @@
     <w:rPrDefault>
       <w:rPr>
         <w:rFonts w:ascii="Calibri" w:hAnsi="Calibri" w:eastAsia="" w:cs="" w:asciiTheme="minorHAnsi" w:cstheme="minorBidi" w:eastAsiaTheme="minorEastAsia" w:hAnsiTheme="minorHAnsi"/>
-        <w:sz w:val="22"/>
         <w:szCs w:val="22"/>
         <w:lang w:val="en-US" w:eastAsia="en-US" w:bidi="ar-SA"/>
       </w:rPr>
@@ -2633,7 +2649,7 @@
     </w:pPr>
     <w:rPr>
       <w:rFonts w:ascii="Calibri" w:hAnsi="Calibri" w:eastAsia="" w:cs="" w:asciiTheme="minorHAnsi" w:cstheme="minorBidi" w:eastAsiaTheme="minorEastAsia" w:hAnsiTheme="minorHAnsi"/>
-      <w:color w:val="auto"/>
+      <w:color w:val="00000A"/>
       <w:sz w:val="22"/>
       <w:szCs w:val="22"/>
       <w:lang w:val="en-US" w:eastAsia="en-US" w:bidi="ar-SA"/>
@@ -3160,7 +3176,7 @@
     </w:pPr>
     <w:rPr>
       <w:rFonts w:ascii="Calibri" w:hAnsi="Calibri" w:eastAsia="" w:cs="" w:asciiTheme="minorHAnsi" w:cstheme="minorBidi" w:eastAsiaTheme="minorEastAsia" w:hAnsiTheme="minorHAnsi"/>
-      <w:color w:val="auto"/>
+      <w:color w:val="00000A"/>
       <w:sz w:val="22"/>
       <w:szCs w:val="22"/>
       <w:lang w:val="en-US" w:eastAsia="en-US" w:bidi="ar-SA"/>

</xml_diff>

<commit_message>
Added overloaded operators and cleaned up gui
</commit_message>
<xml_diff>
--- a/Class Project 2.docx
+++ b/Class Project 2.docx
@@ -78,75 +78,92 @@
       </w:r>
       <w:r>
         <w:rPr>
+          <w:rFonts w:eastAsia="" w:cs="Arial" w:ascii="Arial" w:hAnsi="Arial" w:eastAsiaTheme="minorEastAsia"/>
+          <w:sz w:val="28"/>
+          <w:szCs w:val="28"/>
+          <w:highlight w:val="yellow"/>
+        </w:rPr>
+        <w:t>inheritance</w:t>
+      </w:r>
+      <w:r>
+        <w:rPr>
+          <w:rFonts w:cs="Arial" w:ascii="Arial" w:hAnsi="Arial"/>
+          <w:sz w:val="28"/>
+          <w:szCs w:val="28"/>
+        </w:rPr>
+        <w:t xml:space="preserve">, </w:t>
+      </w:r>
+      <w:r>
+        <w:rPr>
+          <w:rFonts w:eastAsia="" w:cs="Arial" w:ascii="Arial" w:hAnsi="Arial" w:eastAsiaTheme="minorEastAsia"/>
+          <w:sz w:val="28"/>
+          <w:szCs w:val="28"/>
+          <w:highlight w:val="yellow"/>
+        </w:rPr>
+        <w:t>composition</w:t>
+      </w:r>
+      <w:r>
+        <w:rPr>
+          <w:rFonts w:cs="Arial" w:ascii="Arial" w:hAnsi="Arial"/>
+          <w:sz w:val="28"/>
+          <w:szCs w:val="28"/>
+        </w:rPr>
+        <w:t xml:space="preserve">, </w:t>
+      </w:r>
+      <w:r>
+        <w:rPr>
+          <w:rFonts w:eastAsia="" w:cs="Arial" w:ascii="Arial" w:hAnsi="Arial" w:eastAsiaTheme="minorEastAsia"/>
+          <w:sz w:val="28"/>
+          <w:szCs w:val="28"/>
+          <w:highlight w:val="yellow"/>
+        </w:rPr>
+        <w:t>exception handlers</w:t>
+      </w:r>
+      <w:r>
+        <w:rPr>
+          <w:rFonts w:cs="Arial" w:ascii="Arial" w:hAnsi="Arial"/>
+          <w:sz w:val="28"/>
+          <w:szCs w:val="28"/>
+        </w:rPr>
+        <w:t xml:space="preserve">, a </w:t>
+      </w:r>
+      <w:r>
+        <w:rPr>
+          <w:rFonts w:eastAsia="" w:cs="Arial" w:ascii="Arial" w:hAnsi="Arial" w:eastAsiaTheme="minorEastAsia"/>
+          <w:sz w:val="28"/>
+          <w:szCs w:val="28"/>
+          <w:highlight w:val="yellow"/>
+        </w:rPr>
+        <w:t>virtual function</w:t>
+      </w:r>
+      <w:r>
+        <w:rPr>
+          <w:rFonts w:cs="Arial" w:ascii="Arial" w:hAnsi="Arial"/>
+          <w:sz w:val="28"/>
+          <w:szCs w:val="28"/>
+        </w:rPr>
+        <w:t>, and at least t</w:t>
+      </w:r>
+      <w:r>
+        <w:rPr>
           <w:rFonts w:cs="Arial" w:ascii="Arial" w:hAnsi="Arial" w:eastAsiaTheme="minorEastAsia"/>
           <w:sz w:val="28"/>
           <w:szCs w:val="28"/>
           <w:highlight w:val="yellow"/>
         </w:rPr>
-        <w:t>inheritance</w:t>
-      </w:r>
-      <w:r>
-        <w:rPr>
-          <w:rFonts w:cs="Arial" w:ascii="Arial" w:hAnsi="Arial"/>
-          <w:sz w:val="28"/>
-          <w:szCs w:val="28"/>
-        </w:rPr>
-        <w:t xml:space="preserve">, </w:t>
+        <w:t>wo overloaded operators</w:t>
+      </w:r>
+      <w:r>
+        <w:rPr>
+          <w:rFonts w:cs="Arial" w:ascii="Arial" w:hAnsi="Arial"/>
+          <w:sz w:val="28"/>
+          <w:szCs w:val="28"/>
+        </w:rPr>
+        <w:t xml:space="preserve">.  At least one class should use templates. At least one </w:t>
       </w:r>
       <w:r>
         <w:rPr>
           <w:rFonts w:eastAsia="" w:cs="Arial" w:ascii="Arial" w:hAnsi="Arial" w:eastAsiaTheme="minorEastAsia"/>
-          <w:sz w:val="28"/>
-          <w:szCs w:val="28"/>
-          <w:highlight w:val="yellow"/>
-        </w:rPr>
-        <w:t>composition</w:t>
-      </w:r>
-      <w:r>
-        <w:rPr>
-          <w:rFonts w:cs="Arial" w:ascii="Arial" w:hAnsi="Arial"/>
-          <w:sz w:val="28"/>
-          <w:szCs w:val="28"/>
-        </w:rPr>
-        <w:t xml:space="preserve">, </w:t>
-      </w:r>
-      <w:r>
-        <w:rPr>
-          <w:rFonts w:cs="Arial" w:ascii="Arial" w:hAnsi="Arial" w:eastAsiaTheme="minorEastAsia"/>
-          <w:sz w:val="28"/>
-          <w:szCs w:val="28"/>
-          <w:highlight w:val="yellow"/>
-        </w:rPr>
-        <w:t>exception handlers</w:t>
-      </w:r>
-      <w:r>
-        <w:rPr>
-          <w:rFonts w:cs="Arial" w:ascii="Arial" w:hAnsi="Arial"/>
-          <w:sz w:val="28"/>
-          <w:szCs w:val="28"/>
-        </w:rPr>
-        <w:t xml:space="preserve">, a </w:t>
-      </w:r>
-      <w:r>
-        <w:rPr>
-          <w:rFonts w:cs="Arial" w:ascii="Arial" w:hAnsi="Arial" w:eastAsiaTheme="minorEastAsia"/>
-          <w:sz w:val="28"/>
-          <w:szCs w:val="28"/>
-          <w:highlight w:val="yellow"/>
-        </w:rPr>
-        <w:t>virtual function</w:t>
-      </w:r>
-      <w:r>
-        <w:rPr>
-          <w:rFonts w:cs="Arial" w:ascii="Arial" w:hAnsi="Arial"/>
-          <w:sz w:val="28"/>
-          <w:szCs w:val="28"/>
-        </w:rPr>
-        <w:t xml:space="preserve">, and at least two overloaded operators.  At least one class should use templates. At least one </w:t>
-      </w:r>
-      <w:r>
-        <w:rPr>
-          <w:rFonts w:cs="Arial" w:ascii="Arial" w:hAnsi="Arial" w:eastAsiaTheme="minorEastAsia"/>
           <w:sz w:val="28"/>
           <w:szCs w:val="28"/>
           <w:highlight w:val="yellow"/>
@@ -321,7 +338,7 @@
           <v:shape id="ole_rId2" style="width:193.5pt;height:136.5pt" o:ole="">
             <v:imagedata r:id="rId3" o:title=""/>
           </v:shape>
-          <o:OLEObject Type="Embed" ProgID="Excel.Sheet.8" ShapeID="ole_rId2" DrawAspect="Content" ObjectID="_314399957" r:id="rId2"/>
+          <o:OLEObject Type="Embed" ProgID="Excel.Sheet.8" ShapeID="ole_rId2" DrawAspect="Content" ObjectID="_1987431419" r:id="rId2"/>
         </w:object>
       </w:r>
     </w:p>

</xml_diff>